<commit_message>
Add AP Compsci files, update README
</commit_message>
<xml_diff>
--- a/Intro II/Java/Project 1 – Voting Machine/Voting Machine User Manual.docx
+++ b/Intro II/Java/Project 1 – Voting Machine/Voting Machine User Manual.docx
@@ -1,6 +1,6 @@
 
 <file path=word/document.xml><?xml version="1.0" encoding="utf-8"?>
-<w:document xmlns:wpc="http://schemas.microsoft.com/office/word/2010/wordprocessingCanvas" xmlns:cx="http://schemas.microsoft.com/office/drawing/2014/chartex" xmlns:cx1="http://schemas.microsoft.com/office/drawing/2015/9/8/chartex" xmlns:cx2="http://schemas.microsoft.com/office/drawing/2015/10/21/chartex" xmlns:cx3="http://schemas.microsoft.com/office/drawing/2016/5/9/chartex" xmlns:cx4="http://schemas.microsoft.com/office/drawing/2016/5/10/chartex" xmlns:cx5="http://schemas.microsoft.com/office/drawing/2016/5/11/chartex" xmlns:cx6="http://schemas.microsoft.com/office/drawing/2016/5/12/chartex" xmlns:cx7="http://schemas.microsoft.com/office/drawing/2016/5/13/chartex" xmlns:cx8="http://schemas.microsoft.com/office/drawing/2016/5/14/chartex" xmlns:mc="http://schemas.openxmlformats.org/markup-compatibility/2006" xmlns:aink="http://schemas.microsoft.com/office/drawing/2016/ink" xmlns:am3d="http://schemas.microsoft.com/office/drawing/2017/model3d" xmlns:o="urn:schemas-microsoft-com:office:office" xmlns:r="http://schemas.openxmlformats.org/officeDocument/2006/relationships" xmlns:m="http://schemas.openxmlformats.org/officeDocument/2006/math" xmlns:v="urn:schemas-microsoft-com:vml" xmlns:wp14="http://schemas.microsoft.com/office/word/2010/wordprocessingDrawing" xmlns:wp="http://schemas.openxmlformats.org/drawingml/2006/wordprocessingDrawing" xmlns:w10="urn:schemas-microsoft-com:office:word" xmlns:w="http://schemas.openxmlformats.org/wordprocessingml/2006/main" xmlns:w14="http://schemas.microsoft.com/office/word/2010/wordml" xmlns:w15="http://schemas.microsoft.com/office/word/2012/wordml" xmlns:w16cid="http://schemas.microsoft.com/office/word/2016/wordml/cid" xmlns:w16se="http://schemas.microsoft.com/office/word/2015/wordml/symex" xmlns:wpg="http://schemas.microsoft.com/office/word/2010/wordprocessingGroup" xmlns:wpi="http://schemas.microsoft.com/office/word/2010/wordprocessingInk" xmlns:wne="http://schemas.microsoft.com/office/word/2006/wordml" xmlns:wps="http://schemas.microsoft.com/office/word/2010/wordprocessingShape" mc:Ignorable="w14 w15 w16se w16cid wp14">
+<w:document xmlns:wpc="http://schemas.microsoft.com/office/word/2010/wordprocessingCanvas" xmlns:cx="http://schemas.microsoft.com/office/drawing/2014/chartex" xmlns:cx1="http://schemas.microsoft.com/office/drawing/2015/9/8/chartex" xmlns:cx2="http://schemas.microsoft.com/office/drawing/2015/10/21/chartex" xmlns:cx3="http://schemas.microsoft.com/office/drawing/2016/5/9/chartex" xmlns:cx4="http://schemas.microsoft.com/office/drawing/2016/5/10/chartex" xmlns:cx5="http://schemas.microsoft.com/office/drawing/2016/5/11/chartex" xmlns:cx6="http://schemas.microsoft.com/office/drawing/2016/5/12/chartex" xmlns:cx7="http://schemas.microsoft.com/office/drawing/2016/5/13/chartex" xmlns:cx8="http://schemas.microsoft.com/office/drawing/2016/5/14/chartex" xmlns:mc="http://schemas.openxmlformats.org/markup-compatibility/2006" xmlns:aink="http://schemas.microsoft.com/office/drawing/2016/ink" xmlns:am3d="http://schemas.microsoft.com/office/drawing/2017/model3d" xmlns:o="urn:schemas-microsoft-com:office:office" xmlns:r="http://schemas.openxmlformats.org/officeDocument/2006/relationships" xmlns:m="http://schemas.openxmlformats.org/officeDocument/2006/math" xmlns:v="urn:schemas-microsoft-com:vml" xmlns:wp14="http://schemas.microsoft.com/office/word/2010/wordprocessingDrawing" xmlns:wp="http://schemas.openxmlformats.org/drawingml/2006/wordprocessingDrawing" xmlns:w10="urn:schemas-microsoft-com:office:word" xmlns:w="http://schemas.openxmlformats.org/wordprocessingml/2006/main" xmlns:w14="http://schemas.microsoft.com/office/word/2010/wordml" xmlns:w15="http://schemas.microsoft.com/office/word/2012/wordml" xmlns:w16cex="http://schemas.microsoft.com/office/word/2018/wordml/cex" xmlns:w16cid="http://schemas.microsoft.com/office/word/2016/wordml/cid" xmlns:w16="http://schemas.microsoft.com/office/word/2018/wordml" xmlns:w16se="http://schemas.microsoft.com/office/word/2015/wordml/symex" xmlns:wpg="http://schemas.microsoft.com/office/word/2010/wordprocessingGroup" xmlns:wpi="http://schemas.microsoft.com/office/word/2010/wordprocessingInk" xmlns:wne="http://schemas.microsoft.com/office/word/2006/wordml" xmlns:wps="http://schemas.microsoft.com/office/word/2010/wordprocessingShape" mc:Ignorable="w14 w15 w16se w16cid w16 w16cex wp14">
   <w:body>
     <w:p>
       <w:pPr>
@@ -347,7 +347,19 @@
         <w:rPr>
           <w:rFonts w:cstheme="minorHAnsi"/>
         </w:rPr>
-        <w:t>Navigate to where the VotingMachine.jar file is located in the computer</w:t>
+        <w:t xml:space="preserve">Navigate to where the </w:t>
+      </w:r>
+      <w:r>
+        <w:rPr>
+          <w:rFonts w:cstheme="minorHAnsi"/>
+        </w:rPr>
+        <w:t>PerfectCandidate</w:t>
+      </w:r>
+      <w:r>
+        <w:rPr>
+          <w:rFonts w:cstheme="minorHAnsi"/>
+        </w:rPr>
+        <w:t>.jar file is located in the computer</w:t>
       </w:r>
     </w:p>
     <w:p>
@@ -413,16 +425,7 @@
         </w:tabs>
       </w:pPr>
       <w:r>
-        <w:t xml:space="preserve">Once finished with voting, select the red exit button at the top left of the window. This will close the ballot and save the votes and winner of the election to another output file. Choosing which output file to write the information to has the same controls as finding the input file (refer to Step </w:t>
-      </w:r>
-      <w:r>
-        <w:t>3</w:t>
-      </w:r>
-      <w:r>
-        <w:t>).</w:t>
-      </w:r>
-      <w:r>
-        <w:t xml:space="preserve"> Or, input an original file name to create a new file to be written to</w:t>
+        <w:t>Once finished with voting, select the red exit button at the top left of the window. This will close the ballot and save the votes and winner of the election to another output file. Choosing which output file to write the information to has the same controls as finding the input file (refer to Step 3). Or, input an original file name to create a new file to be written to</w:t>
       </w:r>
     </w:p>
     <w:p>
@@ -646,7 +649,7 @@
 </file>
 
 <file path=word/numbering.xml><?xml version="1.0" encoding="utf-8"?>
-<w:numbering xmlns:wpc="http://schemas.microsoft.com/office/word/2010/wordprocessingCanvas" xmlns:cx="http://schemas.microsoft.com/office/drawing/2014/chartex" xmlns:cx1="http://schemas.microsoft.com/office/drawing/2015/9/8/chartex" xmlns:cx2="http://schemas.microsoft.com/office/drawing/2015/10/21/chartex" xmlns:cx3="http://schemas.microsoft.com/office/drawing/2016/5/9/chartex" xmlns:cx4="http://schemas.microsoft.com/office/drawing/2016/5/10/chartex" xmlns:cx5="http://schemas.microsoft.com/office/drawing/2016/5/11/chartex" xmlns:cx6="http://schemas.microsoft.com/office/drawing/2016/5/12/chartex" xmlns:cx7="http://schemas.microsoft.com/office/drawing/2016/5/13/chartex" xmlns:cx8="http://schemas.microsoft.com/office/drawing/2016/5/14/chartex" xmlns:mc="http://schemas.openxmlformats.org/markup-compatibility/2006" xmlns:aink="http://schemas.microsoft.com/office/drawing/2016/ink" xmlns:am3d="http://schemas.microsoft.com/office/drawing/2017/model3d" xmlns:o="urn:schemas-microsoft-com:office:office" xmlns:r="http://schemas.openxmlformats.org/officeDocument/2006/relationships" xmlns:m="http://schemas.openxmlformats.org/officeDocument/2006/math" xmlns:v="urn:schemas-microsoft-com:vml" xmlns:wp14="http://schemas.microsoft.com/office/word/2010/wordprocessingDrawing" xmlns:wp="http://schemas.openxmlformats.org/drawingml/2006/wordprocessingDrawing" xmlns:w10="urn:schemas-microsoft-com:office:word" xmlns:w="http://schemas.openxmlformats.org/wordprocessingml/2006/main" xmlns:w14="http://schemas.microsoft.com/office/word/2010/wordml" xmlns:w15="http://schemas.microsoft.com/office/word/2012/wordml" xmlns:w16cid="http://schemas.microsoft.com/office/word/2016/wordml/cid" xmlns:w16se="http://schemas.microsoft.com/office/word/2015/wordml/symex" xmlns:wpg="http://schemas.microsoft.com/office/word/2010/wordprocessingGroup" xmlns:wpi="http://schemas.microsoft.com/office/word/2010/wordprocessingInk" xmlns:wne="http://schemas.microsoft.com/office/word/2006/wordml" xmlns:wps="http://schemas.microsoft.com/office/word/2010/wordprocessingShape" mc:Ignorable="w14 w15 w16se w16cid wp14">
+<w:numbering xmlns:wpc="http://schemas.microsoft.com/office/word/2010/wordprocessingCanvas" xmlns:cx="http://schemas.microsoft.com/office/drawing/2014/chartex" xmlns:cx1="http://schemas.microsoft.com/office/drawing/2015/9/8/chartex" xmlns:cx2="http://schemas.microsoft.com/office/drawing/2015/10/21/chartex" xmlns:cx3="http://schemas.microsoft.com/office/drawing/2016/5/9/chartex" xmlns:cx4="http://schemas.microsoft.com/office/drawing/2016/5/10/chartex" xmlns:cx5="http://schemas.microsoft.com/office/drawing/2016/5/11/chartex" xmlns:cx6="http://schemas.microsoft.com/office/drawing/2016/5/12/chartex" xmlns:cx7="http://schemas.microsoft.com/office/drawing/2016/5/13/chartex" xmlns:cx8="http://schemas.microsoft.com/office/drawing/2016/5/14/chartex" xmlns:mc="http://schemas.openxmlformats.org/markup-compatibility/2006" xmlns:aink="http://schemas.microsoft.com/office/drawing/2016/ink" xmlns:am3d="http://schemas.microsoft.com/office/drawing/2017/model3d" xmlns:o="urn:schemas-microsoft-com:office:office" xmlns:r="http://schemas.openxmlformats.org/officeDocument/2006/relationships" xmlns:m="http://schemas.openxmlformats.org/officeDocument/2006/math" xmlns:v="urn:schemas-microsoft-com:vml" xmlns:wp14="http://schemas.microsoft.com/office/word/2010/wordprocessingDrawing" xmlns:wp="http://schemas.openxmlformats.org/drawingml/2006/wordprocessingDrawing" xmlns:w10="urn:schemas-microsoft-com:office:word" xmlns:w="http://schemas.openxmlformats.org/wordprocessingml/2006/main" xmlns:w14="http://schemas.microsoft.com/office/word/2010/wordml" xmlns:w15="http://schemas.microsoft.com/office/word/2012/wordml" xmlns:w16cex="http://schemas.microsoft.com/office/word/2018/wordml/cex" xmlns:w16cid="http://schemas.microsoft.com/office/word/2016/wordml/cid" xmlns:w16="http://schemas.microsoft.com/office/word/2018/wordml" xmlns:w16se="http://schemas.microsoft.com/office/word/2015/wordml/symex" xmlns:wpg="http://schemas.microsoft.com/office/word/2010/wordprocessingGroup" xmlns:wpi="http://schemas.microsoft.com/office/word/2010/wordprocessingInk" xmlns:wne="http://schemas.microsoft.com/office/word/2006/wordml" xmlns:wps="http://schemas.microsoft.com/office/word/2010/wordprocessingShape" mc:Ignorable="w14 w15 w16se w16cid w16 w16cex wp14">
   <w:abstractNum w:abstractNumId="0" w15:restartNumberingAfterBreak="0">
     <w:nsid w:val="4F925047"/>
     <w:multiLevelType w:val="hybridMultilevel"/>
@@ -945,7 +948,7 @@
 </file>
 
 <file path=word/styles.xml><?xml version="1.0" encoding="utf-8"?>
-<w:styles xmlns:mc="http://schemas.openxmlformats.org/markup-compatibility/2006" xmlns:r="http://schemas.openxmlformats.org/officeDocument/2006/relationships" xmlns:w="http://schemas.openxmlformats.org/wordprocessingml/2006/main" xmlns:w14="http://schemas.microsoft.com/office/word/2010/wordml" xmlns:w15="http://schemas.microsoft.com/office/word/2012/wordml" xmlns:w16cid="http://schemas.microsoft.com/office/word/2016/wordml/cid" xmlns:w16se="http://schemas.microsoft.com/office/word/2015/wordml/symex" mc:Ignorable="w14 w15 w16se w16cid">
+<w:styles xmlns:mc="http://schemas.openxmlformats.org/markup-compatibility/2006" xmlns:r="http://schemas.openxmlformats.org/officeDocument/2006/relationships" xmlns:w="http://schemas.openxmlformats.org/wordprocessingml/2006/main" xmlns:w14="http://schemas.microsoft.com/office/word/2010/wordml" xmlns:w15="http://schemas.microsoft.com/office/word/2012/wordml" xmlns:w16cex="http://schemas.microsoft.com/office/word/2018/wordml/cex" xmlns:w16cid="http://schemas.microsoft.com/office/word/2016/wordml/cid" xmlns:w16="http://schemas.microsoft.com/office/word/2018/wordml" xmlns:w16se="http://schemas.microsoft.com/office/word/2015/wordml/symex" mc:Ignorable="w14 w15 w16se w16cid w16 w16cex">
   <w:docDefaults>
     <w:rPrDefault>
       <w:rPr>

</xml_diff>